<commit_message>
conditions if empêchent les actions, à vérifier
</commit_message>
<xml_diff>
--- a/Magix - Fiche correction.docx
+++ b/Magix - Fiche correction.docx
@@ -4,7 +4,7 @@
   <w:body>
     <w:p>
       <w:pPr>
-        <w:pStyle w:val="Heading1"/>
+        <w:pStyle w:val="Titre1"/>
         <w:spacing w:before="0"/>
         <w:rPr>
           <w:rFonts w:ascii="Verdana" w:hAnsi="Verdana"/>
@@ -22,12 +22,14 @@
         </w:rPr>
         <w:t xml:space="preserve"> projet </w:t>
       </w:r>
+      <w:proofErr w:type="spellStart"/>
       <w:r>
         <w:rPr>
           <w:rFonts w:ascii="Verdana" w:hAnsi="Verdana"/>
         </w:rPr>
         <w:t>Magix</w:t>
       </w:r>
+      <w:proofErr w:type="spellEnd"/>
     </w:p>
     <w:p/>
     <w:p>
@@ -35,11 +37,16 @@
         <w:t>Nom </w:t>
       </w:r>
       <w:r>
-        <w:t>de l’étudiant</w:t>
+        <w:t xml:space="preserve">de </w:t>
+      </w:r>
+      <w:proofErr w:type="gramStart"/>
+      <w:r>
+        <w:t>l’étudiant</w:t>
       </w:r>
       <w:r>
         <w:t>:</w:t>
       </w:r>
+      <w:proofErr w:type="gramEnd"/>
       <w:r>
         <w:tab/>
         <w:t>___________________________________</w:t>
@@ -63,7 +70,15 @@
         <w:t>Important</w:t>
       </w:r>
       <w:r>
-        <w:t> : Le frontend doit être fait avec React tel qu’expliqué dans le cadre du cours, et votre API doit être fait en PHP selon le MVC vu en classe</w:t>
+        <w:t xml:space="preserve"> : Le frontend doit être fait avec </w:t>
+      </w:r>
+      <w:proofErr w:type="spellStart"/>
+      <w:r>
+        <w:t>React</w:t>
+      </w:r>
+      <w:proofErr w:type="spellEnd"/>
+      <w:r>
+        <w:t xml:space="preserve"> tel qu’expliqué dans le cadre du cours, et votre API doit être fait en PHP selon le MVC vu en classe</w:t>
       </w:r>
     </w:p>
     <w:p>
@@ -75,7 +90,7 @@
     </w:p>
     <w:tbl>
       <w:tblPr>
-        <w:tblStyle w:val="ListTable4-Accent1"/>
+        <w:tblStyle w:val="TableauListe4-Accentuation1"/>
         <w:tblW w:w="9180" w:type="dxa"/>
         <w:tblLook w:val="04A0" w:firstRow="1" w:lastRow="0" w:firstColumn="1" w:lastColumn="0" w:noHBand="0" w:noVBand="1"/>
       </w:tblPr>
@@ -198,7 +213,7 @@
           </w:tcPr>
           <w:p>
             <w:pPr>
-              <w:pStyle w:val="ListParagraph"/>
+              <w:pStyle w:val="Paragraphedeliste"/>
               <w:numPr>
                 <w:ilvl w:val="0"/>
                 <w:numId w:val="30"/>
@@ -215,8 +230,17 @@
                 <w:rFonts w:ascii="Verdana" w:hAnsi="Verdana"/>
                 <w:b w:val="0"/>
                 <w:color w:val="0D0D0D" w:themeColor="text1" w:themeTint="F2"/>
-              </w:rPr>
-              <w:t>Ambiance générale (</w:t>
+                <w:highlight w:val="green"/>
+              </w:rPr>
+              <w:t>Ambiance générale</w:t>
+            </w:r>
+            <w:r>
+              <w:rPr>
+                <w:rFonts w:ascii="Verdana" w:hAnsi="Verdana"/>
+                <w:b w:val="0"/>
+                <w:color w:val="0D0D0D" w:themeColor="text1" w:themeTint="F2"/>
+              </w:rPr>
+              <w:t xml:space="preserve"> (</w:t>
             </w:r>
             <w:r>
               <w:rPr>
@@ -349,7 +373,7 @@
           </w:p>
           <w:p>
             <w:pPr>
-              <w:pStyle w:val="ListParagraph"/>
+              <w:pStyle w:val="Paragraphedeliste"/>
               <w:numPr>
                 <w:ilvl w:val="0"/>
                 <w:numId w:val="30"/>
@@ -377,18 +401,28 @@
               </w:rPr>
               <w:t xml:space="preserve">git, </w:t>
             </w:r>
-            <w:r>
-              <w:rPr>
-                <w:rFonts w:ascii="Verdana" w:hAnsi="Verdana"/>
-                <w:b w:val="0"/>
-                <w:color w:val="0D0D0D" w:themeColor="text1" w:themeTint="F2"/>
-              </w:rPr>
-              <w:t>etc)</w:t>
+            <w:proofErr w:type="spellStart"/>
+            <w:r>
+              <w:rPr>
+                <w:rFonts w:ascii="Verdana" w:hAnsi="Verdana"/>
+                <w:b w:val="0"/>
+                <w:color w:val="0D0D0D" w:themeColor="text1" w:themeTint="F2"/>
+              </w:rPr>
+              <w:t>etc</w:t>
+            </w:r>
+            <w:proofErr w:type="spellEnd"/>
+            <w:r>
+              <w:rPr>
+                <w:rFonts w:ascii="Verdana" w:hAnsi="Verdana"/>
+                <w:b w:val="0"/>
+                <w:color w:val="0D0D0D" w:themeColor="text1" w:themeTint="F2"/>
+              </w:rPr>
+              <w:t>)</w:t>
             </w:r>
           </w:p>
           <w:p>
             <w:pPr>
-              <w:pStyle w:val="ListParagraph"/>
+              <w:pStyle w:val="Paragraphedeliste"/>
               <w:numPr>
                 <w:ilvl w:val="0"/>
                 <w:numId w:val="30"/>
@@ -405,16 +439,17 @@
                 <w:rFonts w:ascii="Verdana" w:hAnsi="Verdana"/>
                 <w:b w:val="0"/>
                 <w:color w:val="0D0D0D" w:themeColor="text1" w:themeTint="F2"/>
-              </w:rPr>
-              <w:t>N</w:t>
-            </w:r>
-            <w:r>
-              <w:rPr>
-                <w:rFonts w:ascii="Verdana" w:hAnsi="Verdana"/>
-                <w:b w:val="0"/>
-                <w:color w:val="0D0D0D" w:themeColor="text1" w:themeTint="F2"/>
-              </w:rPr>
-              <w:t xml:space="preserve">om de l’usager </w:t>
+                <w:highlight w:val="yellow"/>
+              </w:rPr>
+              <w:t>Nom de l’usager</w:t>
+            </w:r>
+            <w:r>
+              <w:rPr>
+                <w:rFonts w:ascii="Verdana" w:hAnsi="Verdana"/>
+                <w:b w:val="0"/>
+                <w:color w:val="0D0D0D" w:themeColor="text1" w:themeTint="F2"/>
+              </w:rPr>
+              <w:t xml:space="preserve"> </w:t>
             </w:r>
             <w:r>
               <w:rPr>
@@ -438,13 +473,23 @@
                 <w:b w:val="0"/>
                 <w:color w:val="0D0D0D" w:themeColor="text1" w:themeTint="F2"/>
               </w:rPr>
-              <w:t xml:space="preserve"> (</w:t>
-            </w:r>
-            <w:r>
-              <w:rPr>
-                <w:rFonts w:ascii="Verdana" w:hAnsi="Verdana"/>
-                <w:b w:val="0"/>
-                <w:color w:val="0D0D0D" w:themeColor="text1" w:themeTint="F2"/>
+              <w:t xml:space="preserve"> </w:t>
+            </w:r>
+            <w:r>
+              <w:rPr>
+                <w:rFonts w:ascii="Verdana" w:hAnsi="Verdana"/>
+                <w:b w:val="0"/>
+                <w:color w:val="0D0D0D" w:themeColor="text1" w:themeTint="F2"/>
+                <w:highlight w:val="yellow"/>
+              </w:rPr>
+              <w:t>(</w:t>
+            </w:r>
+            <w:r>
+              <w:rPr>
+                <w:rFonts w:ascii="Verdana" w:hAnsi="Verdana"/>
+                <w:b w:val="0"/>
+                <w:color w:val="0D0D0D" w:themeColor="text1" w:themeTint="F2"/>
+                <w:highlight w:val="yellow"/>
               </w:rPr>
               <w:t xml:space="preserve">par </w:t>
             </w:r>
@@ -453,22 +498,36 @@
                 <w:rFonts w:ascii="Verdana" w:hAnsi="Verdana"/>
                 <w:b w:val="0"/>
                 <w:color w:val="0D0D0D" w:themeColor="text1" w:themeTint="F2"/>
+                <w:highlight w:val="yellow"/>
                 <w:u w:val="single"/>
               </w:rPr>
-              <w:t>local storage</w:t>
-            </w:r>
-            <w:r>
-              <w:rPr>
-                <w:rFonts w:ascii="Verdana" w:hAnsi="Verdana"/>
-                <w:b w:val="0"/>
-                <w:color w:val="0D0D0D" w:themeColor="text1" w:themeTint="F2"/>
+              <w:t xml:space="preserve">local </w:t>
+            </w:r>
+            <w:proofErr w:type="spellStart"/>
+            <w:r>
+              <w:rPr>
+                <w:rFonts w:ascii="Verdana" w:hAnsi="Verdana"/>
+                <w:b w:val="0"/>
+                <w:color w:val="0D0D0D" w:themeColor="text1" w:themeTint="F2"/>
+                <w:highlight w:val="yellow"/>
+                <w:u w:val="single"/>
+              </w:rPr>
+              <w:t>storage</w:t>
+            </w:r>
+            <w:proofErr w:type="spellEnd"/>
+            <w:r>
+              <w:rPr>
+                <w:rFonts w:ascii="Verdana" w:hAnsi="Verdana"/>
+                <w:b w:val="0"/>
+                <w:color w:val="0D0D0D" w:themeColor="text1" w:themeTint="F2"/>
+                <w:highlight w:val="yellow"/>
               </w:rPr>
               <w:t>)</w:t>
             </w:r>
           </w:p>
           <w:p>
             <w:pPr>
-              <w:pStyle w:val="ListParagraph"/>
+              <w:pStyle w:val="Paragraphedeliste"/>
               <w:numPr>
                 <w:ilvl w:val="0"/>
                 <w:numId w:val="30"/>
@@ -486,8 +545,18 @@
                 <w:b w:val="0"/>
                 <w:color w:val="0D0D0D" w:themeColor="text1" w:themeTint="F2"/>
               </w:rPr>
-              <w:t>Utilisation adéquate de React</w:t>
-            </w:r>
+              <w:t xml:space="preserve">Utilisation adéquate de </w:t>
+            </w:r>
+            <w:proofErr w:type="spellStart"/>
+            <w:r>
+              <w:rPr>
+                <w:rFonts w:ascii="Verdana" w:hAnsi="Verdana"/>
+                <w:b w:val="0"/>
+                <w:color w:val="0D0D0D" w:themeColor="text1" w:themeTint="F2"/>
+              </w:rPr>
+              <w:t>React</w:t>
+            </w:r>
+            <w:proofErr w:type="spellEnd"/>
             <w:r>
               <w:rPr>
                 <w:rFonts w:ascii="Verdana" w:hAnsi="Verdana"/>
@@ -528,6 +597,7 @@
               </w:rPr>
               <w:t xml:space="preserve"> </w:t>
             </w:r>
+            <w:proofErr w:type="spellStart"/>
             <w:r>
               <w:rPr>
                 <w:rFonts w:ascii="Verdana" w:hAnsi="Verdana"/>
@@ -538,6 +608,7 @@
               </w:rPr>
               <w:t>hooks</w:t>
             </w:r>
+            <w:proofErr w:type="spellEnd"/>
             <w:r>
               <w:rPr>
                 <w:rFonts w:ascii="Verdana" w:hAnsi="Verdana"/>
@@ -559,7 +630,7 @@
           </w:p>
           <w:p>
             <w:pPr>
-              <w:pStyle w:val="ListParagraph"/>
+              <w:pStyle w:val="Paragraphedeliste"/>
               <w:spacing w:after="0"/>
               <w:rPr>
                 <w:rFonts w:ascii="Verdana" w:hAnsi="Verdana"/>
@@ -596,6 +667,7 @@
               <w:rPr>
                 <w:rFonts w:ascii="Verdana" w:hAnsi="Verdana"/>
                 <w:color w:val="0D0D0D" w:themeColor="text1" w:themeTint="F2"/>
+                <w:highlight w:val="green"/>
               </w:rPr>
               <w:t>2</w:t>
             </w:r>
@@ -603,6 +675,7 @@
               <w:rPr>
                 <w:rFonts w:ascii="Verdana" w:hAnsi="Verdana"/>
                 <w:color w:val="0D0D0D" w:themeColor="text1" w:themeTint="F2"/>
+                <w:highlight w:val="green"/>
               </w:rPr>
               <w:t>0</w:t>
             </w:r>
@@ -610,6 +683,7 @@
               <w:rPr>
                 <w:rFonts w:ascii="Verdana" w:hAnsi="Verdana"/>
                 <w:color w:val="0D0D0D" w:themeColor="text1" w:themeTint="F2"/>
+                <w:highlight w:val="green"/>
               </w:rPr>
               <w:t xml:space="preserve"> %</w:t>
             </w:r>
@@ -775,7 +849,7 @@
           </w:tcPr>
           <w:p>
             <w:pPr>
-              <w:pStyle w:val="ListParagraph"/>
+              <w:pStyle w:val="Paragraphedeliste"/>
               <w:numPr>
                 <w:ilvl w:val="0"/>
                 <w:numId w:val="30"/>
@@ -806,7 +880,7 @@
           </w:p>
           <w:p>
             <w:pPr>
-              <w:pStyle w:val="ListParagraph"/>
+              <w:pStyle w:val="Paragraphedeliste"/>
               <w:numPr>
                 <w:ilvl w:val="0"/>
                 <w:numId w:val="30"/>
@@ -816,6 +890,7 @@
                 <w:rFonts w:ascii="Verdana" w:hAnsi="Verdana"/>
                 <w:b w:val="0"/>
                 <w:color w:val="0D0D0D" w:themeColor="text1" w:themeTint="F2"/>
+                <w:highlight w:val="yellow"/>
               </w:rPr>
             </w:pPr>
             <w:r>
@@ -823,6 +898,7 @@
                 <w:rFonts w:ascii="Verdana" w:hAnsi="Verdana"/>
                 <w:b w:val="0"/>
                 <w:color w:val="0D0D0D" w:themeColor="text1" w:themeTint="F2"/>
+                <w:highlight w:val="yellow"/>
               </w:rPr>
               <w:t>Déconnexion</w:t>
             </w:r>
@@ -831,13 +907,14 @@
                 <w:rFonts w:ascii="Verdana" w:hAnsi="Verdana"/>
                 <w:b w:val="0"/>
                 <w:color w:val="0D0D0D" w:themeColor="text1" w:themeTint="F2"/>
+                <w:highlight w:val="yellow"/>
               </w:rPr>
               <w:t xml:space="preserve"> du jeu</w:t>
             </w:r>
           </w:p>
           <w:p>
             <w:pPr>
-              <w:pStyle w:val="ListParagraph"/>
+              <w:pStyle w:val="Paragraphedeliste"/>
               <w:numPr>
                 <w:ilvl w:val="0"/>
                 <w:numId w:val="30"/>
@@ -855,13 +932,23 @@
                 <w:b w:val="0"/>
                 <w:color w:val="0D0D0D" w:themeColor="text1" w:themeTint="F2"/>
               </w:rPr>
-              <w:t>Entrer dans une partie</w:t>
-            </w:r>
-            <w:r>
-              <w:rPr>
-                <w:rFonts w:ascii="Verdana" w:hAnsi="Verdana"/>
-                <w:b w:val="0"/>
-                <w:color w:val="0D0D0D" w:themeColor="text1" w:themeTint="F2"/>
+              <w:t xml:space="preserve">Entrer dans </w:t>
+            </w:r>
+            <w:r>
+              <w:rPr>
+                <w:rFonts w:ascii="Verdana" w:hAnsi="Verdana"/>
+                <w:b w:val="0"/>
+                <w:color w:val="0D0D0D" w:themeColor="text1" w:themeTint="F2"/>
+                <w:highlight w:val="cyan"/>
+              </w:rPr>
+              <w:t>une partie</w:t>
+            </w:r>
+            <w:r>
+              <w:rPr>
+                <w:rFonts w:ascii="Verdana" w:hAnsi="Verdana"/>
+                <w:b w:val="0"/>
+                <w:color w:val="0D0D0D" w:themeColor="text1" w:themeTint="F2"/>
+                <w:highlight w:val="cyan"/>
               </w:rPr>
               <w:t xml:space="preserve"> (contre l’ordinateur et contre un joueur)</w:t>
             </w:r>
@@ -876,7 +963,7 @@
           </w:p>
           <w:p>
             <w:pPr>
-              <w:pStyle w:val="ListParagraph"/>
+              <w:pStyle w:val="Paragraphedeliste"/>
               <w:numPr>
                 <w:ilvl w:val="0"/>
                 <w:numId w:val="30"/>
@@ -923,7 +1010,7 @@
           </w:p>
           <w:p>
             <w:pPr>
-              <w:pStyle w:val="ListParagraph"/>
+              <w:pStyle w:val="Paragraphedeliste"/>
               <w:numPr>
                 <w:ilvl w:val="0"/>
                 <w:numId w:val="30"/>
@@ -986,7 +1073,7 @@
           </w:p>
           <w:p>
             <w:pPr>
-              <w:pStyle w:val="ListParagraph"/>
+              <w:pStyle w:val="Paragraphedeliste"/>
               <w:numPr>
                 <w:ilvl w:val="0"/>
                 <w:numId w:val="30"/>
@@ -1035,7 +1122,7 @@
           </w:p>
           <w:p>
             <w:pPr>
-              <w:pStyle w:val="ListParagraph"/>
+              <w:pStyle w:val="Paragraphedeliste"/>
               <w:numPr>
                 <w:ilvl w:val="0"/>
                 <w:numId w:val="30"/>
@@ -1063,7 +1150,7 @@
           </w:p>
           <w:p>
             <w:pPr>
-              <w:pStyle w:val="ListParagraph"/>
+              <w:pStyle w:val="Paragraphedeliste"/>
               <w:numPr>
                 <w:ilvl w:val="0"/>
                 <w:numId w:val="30"/>
@@ -1091,7 +1178,7 @@
           </w:p>
           <w:p>
             <w:pPr>
-              <w:pStyle w:val="ListParagraph"/>
+              <w:pStyle w:val="Paragraphedeliste"/>
               <w:numPr>
                 <w:ilvl w:val="0"/>
                 <w:numId w:val="30"/>
@@ -1112,7 +1199,7 @@
           </w:p>
           <w:p>
             <w:pPr>
-              <w:pStyle w:val="ListParagraph"/>
+              <w:pStyle w:val="Paragraphedeliste"/>
               <w:spacing w:after="0"/>
               <w:rPr>
                 <w:rFonts w:ascii="Verdana" w:hAnsi="Verdana"/>
@@ -1436,7 +1523,7 @@
           </w:tcPr>
           <w:p>
             <w:pPr>
-              <w:pStyle w:val="ListParagraph"/>
+              <w:pStyle w:val="Paragraphedeliste"/>
               <w:numPr>
                 <w:ilvl w:val="0"/>
                 <w:numId w:val="30"/>
@@ -1455,8 +1542,18 @@
                 <w:b w:val="0"/>
                 <w:bCs w:val="0"/>
               </w:rPr>
-              <w:t>En utilisant une base de données pgsql</w:t>
-            </w:r>
+              <w:t xml:space="preserve">En utilisant une base de données </w:t>
+            </w:r>
+            <w:proofErr w:type="spellStart"/>
+            <w:r>
+              <w:rPr>
+                <w:rFonts w:ascii="Verdana" w:hAnsi="Verdana"/>
+                <w:b w:val="0"/>
+                <w:bCs w:val="0"/>
+              </w:rPr>
+              <w:t>pgsql</w:t>
+            </w:r>
+            <w:proofErr w:type="spellEnd"/>
             <w:r>
               <w:rPr>
                 <w:rFonts w:ascii="Verdana" w:hAnsi="Verdana"/>
@@ -1607,7 +1704,7 @@
           </w:p>
           <w:p>
             <w:pPr>
-              <w:pStyle w:val="ListParagraph"/>
+              <w:pStyle w:val="Paragraphedeliste"/>
               <w:numPr>
                 <w:ilvl w:val="0"/>
                 <w:numId w:val="30"/>
@@ -1641,7 +1738,7 @@
           </w:p>
           <w:p>
             <w:pPr>
-              <w:pStyle w:val="ListParagraph"/>
+              <w:pStyle w:val="Paragraphedeliste"/>
               <w:numPr>
                 <w:ilvl w:val="1"/>
                 <w:numId w:val="30"/>
@@ -1667,7 +1764,7 @@
           </w:p>
           <w:p>
             <w:pPr>
-              <w:pStyle w:val="ListParagraph"/>
+              <w:pStyle w:val="Paragraphedeliste"/>
               <w:numPr>
                 <w:ilvl w:val="1"/>
                 <w:numId w:val="30"/>
@@ -1693,7 +1790,7 @@
           </w:p>
           <w:p>
             <w:pPr>
-              <w:pStyle w:val="ListParagraph"/>
+              <w:pStyle w:val="Paragraphedeliste"/>
               <w:numPr>
                 <w:ilvl w:val="1"/>
                 <w:numId w:val="30"/>
@@ -1705,6 +1802,7 @@
                 <w:b w:val="0"/>
                 <w:sz w:val="18"/>
                 <w:szCs w:val="18"/>
+                <w:highlight w:val="green"/>
               </w:rPr>
             </w:pPr>
             <w:r>
@@ -1713,13 +1811,14 @@
                 <w:b w:val="0"/>
                 <w:sz w:val="18"/>
                 <w:szCs w:val="18"/>
+                <w:highlight w:val="green"/>
               </w:rPr>
               <w:t>Les cartes dans la main du joueur</w:t>
             </w:r>
           </w:p>
           <w:p>
             <w:pPr>
-              <w:pStyle w:val="ListParagraph"/>
+              <w:pStyle w:val="Paragraphedeliste"/>
               <w:numPr>
                 <w:ilvl w:val="1"/>
                 <w:numId w:val="30"/>
@@ -1731,6 +1830,7 @@
                 <w:b w:val="0"/>
                 <w:sz w:val="18"/>
                 <w:szCs w:val="18"/>
+                <w:highlight w:val="green"/>
               </w:rPr>
             </w:pPr>
             <w:r>
@@ -1739,13 +1839,14 @@
                 <w:b w:val="0"/>
                 <w:sz w:val="18"/>
                 <w:szCs w:val="18"/>
+                <w:highlight w:val="green"/>
               </w:rPr>
               <w:t>Les cartes jouées de l’adversaire</w:t>
             </w:r>
           </w:p>
           <w:p>
             <w:pPr>
-              <w:pStyle w:val="ListParagraph"/>
+              <w:pStyle w:val="Paragraphedeliste"/>
               <w:numPr>
                 <w:ilvl w:val="1"/>
                 <w:numId w:val="30"/>
@@ -1757,6 +1858,7 @@
                 <w:b w:val="0"/>
                 <w:sz w:val="18"/>
                 <w:szCs w:val="18"/>
+                <w:highlight w:val="green"/>
               </w:rPr>
             </w:pPr>
             <w:r>
@@ -1765,13 +1867,14 @@
                 <w:b w:val="0"/>
                 <w:sz w:val="18"/>
                 <w:szCs w:val="18"/>
+                <w:highlight w:val="green"/>
               </w:rPr>
               <w:t>Les cartes jouées du joueur</w:t>
             </w:r>
           </w:p>
           <w:p>
             <w:pPr>
-              <w:pStyle w:val="ListParagraph"/>
+              <w:pStyle w:val="Paragraphedeliste"/>
               <w:numPr>
                 <w:ilvl w:val="1"/>
                 <w:numId w:val="30"/>
@@ -1783,6 +1886,7 @@
                 <w:b w:val="0"/>
                 <w:sz w:val="18"/>
                 <w:szCs w:val="18"/>
+                <w:highlight w:val="green"/>
               </w:rPr>
             </w:pPr>
             <w:r>
@@ -1791,6 +1895,7 @@
                 <w:b w:val="0"/>
                 <w:sz w:val="18"/>
                 <w:szCs w:val="18"/>
+                <w:highlight w:val="green"/>
               </w:rPr>
               <w:t>Un effet sur les cartes</w:t>
             </w:r>
@@ -1800,6 +1905,7 @@
                 <w:b w:val="0"/>
                 <w:sz w:val="18"/>
                 <w:szCs w:val="18"/>
+                <w:highlight w:val="green"/>
               </w:rPr>
               <w:t>/boutons</w:t>
             </w:r>
@@ -1809,6 +1915,7 @@
                 <w:b w:val="0"/>
                 <w:sz w:val="18"/>
                 <w:szCs w:val="18"/>
+                <w:highlight w:val="green"/>
               </w:rPr>
               <w:t xml:space="preserve"> actuellement</w:t>
             </w:r>
@@ -1818,6 +1925,7 @@
                 <w:b w:val="0"/>
                 <w:sz w:val="18"/>
                 <w:szCs w:val="18"/>
+                <w:highlight w:val="green"/>
               </w:rPr>
               <w:t xml:space="preserve"> </w:t>
             </w:r>
@@ -1827,6 +1935,7 @@
                 <w:b w:val="0"/>
                 <w:sz w:val="18"/>
                 <w:szCs w:val="18"/>
+                <w:highlight w:val="green"/>
               </w:rPr>
               <w:t>jouables</w:t>
             </w:r>
@@ -1836,13 +1945,14 @@
                 <w:b w:val="0"/>
                 <w:sz w:val="18"/>
                 <w:szCs w:val="18"/>
+                <w:highlight w:val="green"/>
               </w:rPr>
               <w:t xml:space="preserve"> par le joueur</w:t>
             </w:r>
           </w:p>
           <w:p>
             <w:pPr>
-              <w:pStyle w:val="ListParagraph"/>
+              <w:pStyle w:val="Paragraphedeliste"/>
               <w:numPr>
                 <w:ilvl w:val="1"/>
                 <w:numId w:val="30"/>
@@ -1854,6 +1964,7 @@
                 <w:b w:val="0"/>
                 <w:sz w:val="18"/>
                 <w:szCs w:val="18"/>
+                <w:highlight w:val="green"/>
               </w:rPr>
             </w:pPr>
             <w:r>
@@ -1862,6 +1973,7 @@
                 <w:b w:val="0"/>
                 <w:sz w:val="18"/>
                 <w:szCs w:val="18"/>
+                <w:highlight w:val="green"/>
               </w:rPr>
               <w:t xml:space="preserve">Un effet </w:t>
             </w:r>
@@ -1871,6 +1983,7 @@
                 <w:b w:val="0"/>
                 <w:sz w:val="18"/>
                 <w:szCs w:val="18"/>
+                <w:highlight w:val="green"/>
               </w:rPr>
               <w:t xml:space="preserve">visuel </w:t>
             </w:r>
@@ -1880,27 +1993,75 @@
                 <w:b w:val="0"/>
                 <w:sz w:val="18"/>
                 <w:szCs w:val="18"/>
-              </w:rPr>
-              <w:t>sur les cartes « taunt »</w:t>
-            </w:r>
+                <w:highlight w:val="green"/>
+              </w:rPr>
+              <w:t>sur les cartes « </w:t>
+            </w:r>
+            <w:proofErr w:type="spellStart"/>
             <w:r>
               <w:rPr>
                 <w:rFonts w:ascii="Verdana" w:hAnsi="Verdana"/>
                 <w:b w:val="0"/>
                 <w:sz w:val="18"/>
                 <w:szCs w:val="18"/>
-              </w:rPr>
-              <w:t xml:space="preserve"> et « stealth »</w:t>
-            </w:r>
+                <w:highlight w:val="green"/>
+              </w:rPr>
+              <w:t>taunt</w:t>
+            </w:r>
+            <w:proofErr w:type="spellEnd"/>
             <w:r>
               <w:rPr>
                 <w:rFonts w:ascii="Verdana" w:hAnsi="Verdana"/>
                 <w:b w:val="0"/>
                 <w:sz w:val="18"/>
                 <w:szCs w:val="18"/>
+                <w:highlight w:val="green"/>
+              </w:rPr>
+              <w:t> »</w:t>
+            </w:r>
+            <w:r>
+              <w:rPr>
+                <w:rFonts w:ascii="Verdana" w:hAnsi="Verdana"/>
+                <w:b w:val="0"/>
+                <w:sz w:val="18"/>
+                <w:szCs w:val="18"/>
+                <w:highlight w:val="green"/>
+              </w:rPr>
+              <w:t xml:space="preserve"> et « </w:t>
+            </w:r>
+            <w:proofErr w:type="spellStart"/>
+            <w:r>
+              <w:rPr>
+                <w:rFonts w:ascii="Verdana" w:hAnsi="Verdana"/>
+                <w:b w:val="0"/>
+                <w:sz w:val="18"/>
+                <w:szCs w:val="18"/>
+                <w:highlight w:val="green"/>
+              </w:rPr>
+              <w:t>stealth</w:t>
+            </w:r>
+            <w:proofErr w:type="spellEnd"/>
+            <w:r>
+              <w:rPr>
+                <w:rFonts w:ascii="Verdana" w:hAnsi="Verdana"/>
+                <w:b w:val="0"/>
+                <w:sz w:val="18"/>
+                <w:szCs w:val="18"/>
+                <w:highlight w:val="green"/>
+              </w:rPr>
+              <w:t> »</w:t>
+            </w:r>
+            <w:r>
+              <w:rPr>
+                <w:rFonts w:ascii="Verdana" w:hAnsi="Verdana"/>
+                <w:b w:val="0"/>
+                <w:sz w:val="18"/>
+                <w:szCs w:val="18"/>
+                <w:highlight w:val="green"/>
               </w:rPr>
               <w:t xml:space="preserve"> (</w:t>
             </w:r>
+            <w:proofErr w:type="spellStart"/>
             <w:r>
               <w:rPr>
                 <w:rFonts w:ascii="Verdana" w:hAnsi="Verdana"/>
@@ -1909,15 +2070,18 @@
                 <w:iCs/>
                 <w:sz w:val="18"/>
                 <w:szCs w:val="18"/>
+                <w:highlight w:val="green"/>
               </w:rPr>
               <w:t>glow</w:t>
             </w:r>
+            <w:proofErr w:type="spellEnd"/>
             <w:r>
               <w:rPr>
                 <w:rFonts w:ascii="Verdana" w:hAnsi="Verdana"/>
                 <w:b w:val="0"/>
                 <w:sz w:val="18"/>
                 <w:szCs w:val="18"/>
+                <w:highlight w:val="green"/>
               </w:rPr>
               <w:t xml:space="preserve">, image, etc.) </w:t>
             </w:r>
@@ -1931,7 +2095,7 @@
           </w:p>
           <w:p>
             <w:pPr>
-              <w:pStyle w:val="ListParagraph"/>
+              <w:pStyle w:val="Paragraphedeliste"/>
               <w:numPr>
                 <w:ilvl w:val="0"/>
                 <w:numId w:val="30"/>
@@ -1949,6 +2113,7 @@
                 <w:bCs w:val="0"/>
                 <w:i/>
                 <w:iCs/>
+                <w:highlight w:val="cyan"/>
               </w:rPr>
               <w:t>Chat</w:t>
             </w:r>
@@ -1974,15 +2139,33 @@
                 <w:b w:val="0"/>
                 <w:bCs w:val="0"/>
               </w:rPr>
-              <w:t xml:space="preserve"> et </w:t>
+              <w:t xml:space="preserve"> </w:t>
             </w:r>
             <w:r>
               <w:rPr>
                 <w:rFonts w:ascii="Verdana" w:hAnsi="Verdana"/>
                 <w:b w:val="0"/>
                 <w:bCs w:val="0"/>
-              </w:rPr>
-              <w:t>partie)</w:t>
+                <w:highlight w:val="cyan"/>
+              </w:rPr>
+              <w:t xml:space="preserve">et </w:t>
+            </w:r>
+            <w:r>
+              <w:rPr>
+                <w:rFonts w:ascii="Verdana" w:hAnsi="Verdana"/>
+                <w:b w:val="0"/>
+                <w:bCs w:val="0"/>
+                <w:highlight w:val="cyan"/>
+              </w:rPr>
+              <w:t>partie</w:t>
+            </w:r>
+            <w:r>
+              <w:rPr>
+                <w:rFonts w:ascii="Verdana" w:hAnsi="Verdana"/>
+                <w:b w:val="0"/>
+                <w:bCs w:val="0"/>
+              </w:rPr>
+              <w:t>)</w:t>
             </w:r>
             <w:r>
               <w:rPr>
@@ -2095,7 +2278,7 @@
           </w:p>
           <w:p>
             <w:pPr>
-              <w:pStyle w:val="ListParagraph"/>
+              <w:pStyle w:val="Paragraphedeliste"/>
               <w:numPr>
                 <w:ilvl w:val="0"/>
                 <w:numId w:val="30"/>
@@ -2110,19 +2293,43 @@
                 <w:rFonts w:ascii="Verdana" w:hAnsi="Verdana"/>
                 <w:b w:val="0"/>
               </w:rPr>
-              <w:t>Une carte affichée doit avoir au minimum</w:t>
-            </w:r>
-            <w:r>
-              <w:rPr>
-                <w:rFonts w:ascii="Verdana" w:hAnsi="Verdana"/>
-                <w:b w:val="0"/>
-              </w:rPr>
-              <w:t xml:space="preserve"> une image,</w:t>
-            </w:r>
-            <w:r>
-              <w:rPr>
-                <w:rFonts w:ascii="Verdana" w:hAnsi="Verdana"/>
-                <w:b w:val="0"/>
+              <w:t xml:space="preserve">Une </w:t>
+            </w:r>
+            <w:r>
+              <w:rPr>
+                <w:rFonts w:ascii="Verdana" w:hAnsi="Verdana"/>
+                <w:b w:val="0"/>
+                <w:highlight w:val="green"/>
+              </w:rPr>
+              <w:t>carte affichée</w:t>
+            </w:r>
+            <w:r>
+              <w:rPr>
+                <w:rFonts w:ascii="Verdana" w:hAnsi="Verdana"/>
+                <w:b w:val="0"/>
+              </w:rPr>
+              <w:t xml:space="preserve"> doit avoir au minimum</w:t>
+            </w:r>
+            <w:r>
+              <w:rPr>
+                <w:rFonts w:ascii="Verdana" w:hAnsi="Verdana"/>
+                <w:b w:val="0"/>
+              </w:rPr>
+              <w:t xml:space="preserve"> </w:t>
+            </w:r>
+            <w:r>
+              <w:rPr>
+                <w:rFonts w:ascii="Verdana" w:hAnsi="Verdana"/>
+                <w:b w:val="0"/>
+                <w:highlight w:val="green"/>
+              </w:rPr>
+              <w:t>une image,</w:t>
+            </w:r>
+            <w:r>
+              <w:rPr>
+                <w:rFonts w:ascii="Verdana" w:hAnsi="Verdana"/>
+                <w:b w:val="0"/>
+                <w:highlight w:val="green"/>
               </w:rPr>
               <w:t xml:space="preserve"> son coût, son attaque</w:t>
             </w:r>
@@ -2130,6 +2337,7 @@
               <w:rPr>
                 <w:rFonts w:ascii="Verdana" w:hAnsi="Verdana"/>
                 <w:b w:val="0"/>
+                <w:highlight w:val="green"/>
               </w:rPr>
               <w:t>,</w:t>
             </w:r>
@@ -2137,6 +2345,7 @@
               <w:rPr>
                 <w:rFonts w:ascii="Verdana" w:hAnsi="Verdana"/>
                 <w:b w:val="0"/>
+                <w:highlight w:val="green"/>
               </w:rPr>
               <w:t xml:space="preserve"> sa vie</w:t>
             </w:r>
@@ -2144,6 +2353,7 @@
               <w:rPr>
                 <w:rFonts w:ascii="Verdana" w:hAnsi="Verdana"/>
                 <w:b w:val="0"/>
+                <w:highlight w:val="green"/>
               </w:rPr>
               <w:t xml:space="preserve"> et sa mécanique</w:t>
             </w:r>
@@ -2157,7 +2367,7 @@
           </w:p>
           <w:p>
             <w:pPr>
-              <w:pStyle w:val="ListParagraph"/>
+              <w:pStyle w:val="Paragraphedeliste"/>
               <w:numPr>
                 <w:ilvl w:val="0"/>
                 <w:numId w:val="30"/>
@@ -2165,6 +2375,7 @@
               <w:rPr>
                 <w:rFonts w:ascii="Verdana" w:hAnsi="Verdana"/>
                 <w:b w:val="0"/>
+                <w:highlight w:val="cyan"/>
               </w:rPr>
             </w:pPr>
             <w:r>
@@ -2172,12 +2383,20 @@
                 <w:rFonts w:ascii="Verdana" w:hAnsi="Verdana"/>
                 <w:b w:val="0"/>
               </w:rPr>
-              <w:t>Lorsqu’une partie se termine, faire afficher le résultat (victoire/défaite)</w:t>
+              <w:t xml:space="preserve">Lorsqu’une partie se termine, faire afficher le résultat </w:t>
+            </w:r>
+            <w:r>
+              <w:rPr>
+                <w:rFonts w:ascii="Verdana" w:hAnsi="Verdana"/>
+                <w:b w:val="0"/>
+                <w:highlight w:val="cyan"/>
+              </w:rPr>
+              <w:t>(victoire/défaite)</w:t>
             </w:r>
           </w:p>
           <w:p>
             <w:pPr>
-              <w:pStyle w:val="ListParagraph"/>
+              <w:pStyle w:val="Paragraphedeliste"/>
               <w:numPr>
                 <w:ilvl w:val="0"/>
                 <w:numId w:val="30"/>
@@ -2212,7 +2431,7 @@
           </w:p>
           <w:p>
             <w:pPr>
-              <w:pStyle w:val="ListParagraph"/>
+              <w:pStyle w:val="Paragraphedeliste"/>
               <w:spacing w:after="0"/>
               <w:rPr>
                 <w:rFonts w:ascii="Verdana" w:hAnsi="Verdana"/>
@@ -6769,11 +6988,11 @@
       <w:lang w:val="fr-FR" w:eastAsia="fr-FR"/>
     </w:rPr>
   </w:style>
-  <w:style w:type="paragraph" w:styleId="Heading1">
+  <w:style w:type="paragraph" w:styleId="Titre1">
     <w:name w:val="heading 1"/>
     <w:basedOn w:val="Normal"/>
     <w:next w:val="Normal"/>
-    <w:link w:val="Heading1Char"/>
+    <w:link w:val="Titre1Car"/>
     <w:qFormat/>
     <w:rsid w:val="00306A22"/>
     <w:pPr>
@@ -6792,7 +7011,7 @@
       <w:szCs w:val="32"/>
     </w:rPr>
   </w:style>
-  <w:style w:type="paragraph" w:styleId="Heading2">
+  <w:style w:type="paragraph" w:styleId="Titre2">
     <w:name w:val="heading 2"/>
     <w:basedOn w:val="Normal"/>
     <w:next w:val="Normal"/>
@@ -6812,11 +7031,11 @@
       <w:szCs w:val="28"/>
     </w:rPr>
   </w:style>
-  <w:style w:type="paragraph" w:styleId="Heading3">
+  <w:style w:type="paragraph" w:styleId="Titre3">
     <w:name w:val="heading 3"/>
     <w:basedOn w:val="Normal"/>
     <w:next w:val="Normal"/>
-    <w:link w:val="Heading3Char"/>
+    <w:link w:val="Titre3Car"/>
     <w:qFormat/>
     <w:rsid w:val="00145B48"/>
     <w:pPr>
@@ -6831,13 +7050,13 @@
       <w:szCs w:val="26"/>
     </w:rPr>
   </w:style>
-  <w:style w:type="character" w:default="1" w:styleId="DefaultParagraphFont">
+  <w:style w:type="character" w:default="1" w:styleId="Policepardfaut">
     <w:name w:val="Default Paragraph Font"/>
     <w:uiPriority w:val="1"/>
     <w:semiHidden/>
     <w:unhideWhenUsed/>
   </w:style>
-  <w:style w:type="table" w:default="1" w:styleId="TableNormal">
+  <w:style w:type="table" w:default="1" w:styleId="TableauNormal">
     <w:name w:val="Normal Table"/>
     <w:uiPriority w:val="99"/>
     <w:semiHidden/>
@@ -6852,13 +7071,13 @@
       </w:tblCellMar>
     </w:tblPr>
   </w:style>
-  <w:style w:type="numbering" w:default="1" w:styleId="NoList">
+  <w:style w:type="numbering" w:default="1" w:styleId="Aucuneliste">
     <w:name w:val="No List"/>
     <w:uiPriority w:val="99"/>
     <w:semiHidden/>
     <w:unhideWhenUsed/>
   </w:style>
-  <w:style w:type="paragraph" w:styleId="Header">
+  <w:style w:type="paragraph" w:styleId="En-tte">
     <w:name w:val="header"/>
     <w:basedOn w:val="Normal"/>
     <w:rsid w:val="00167F4F"/>
@@ -6869,7 +7088,7 @@
       </w:tabs>
     </w:pPr>
   </w:style>
-  <w:style w:type="paragraph" w:styleId="Footer">
+  <w:style w:type="paragraph" w:styleId="Pieddepage">
     <w:name w:val="footer"/>
     <w:basedOn w:val="Normal"/>
     <w:rsid w:val="00167F4F"/>
@@ -6880,7 +7099,7 @@
       </w:tabs>
     </w:pPr>
   </w:style>
-  <w:style w:type="paragraph" w:styleId="Closing">
+  <w:style w:type="paragraph" w:styleId="Formuledepolitesse">
     <w:name w:val="Closing"/>
     <w:basedOn w:val="Normal"/>
     <w:rsid w:val="00167F4F"/>
@@ -6896,7 +7115,7 @@
       <w:spacing w:before="960"/>
     </w:pPr>
   </w:style>
-  <w:style w:type="paragraph" w:styleId="BodyText">
+  <w:style w:type="paragraph" w:styleId="Corpsdetexte">
     <w:name w:val="Body Text"/>
     <w:basedOn w:val="Normal"/>
     <w:rsid w:val="00167F4F"/>
@@ -6904,7 +7123,7 @@
       <w:spacing w:after="240"/>
     </w:pPr>
   </w:style>
-  <w:style w:type="paragraph" w:styleId="Salutation">
+  <w:style w:type="paragraph" w:styleId="Salutations">
     <w:name w:val="Salutation"/>
     <w:basedOn w:val="Normal"/>
     <w:next w:val="Normal"/>
@@ -6922,9 +7141,9 @@
       <w:spacing w:before="1560" w:after="480"/>
     </w:pPr>
   </w:style>
-  <w:style w:type="character" w:styleId="PageNumber">
+  <w:style w:type="character" w:styleId="Numrodepage">
     <w:name w:val="page number"/>
-    <w:basedOn w:val="DefaultParagraphFont"/>
+    <w:basedOn w:val="Policepardfaut"/>
     <w:rsid w:val="002657A3"/>
   </w:style>
   <w:style w:type="paragraph" w:customStyle="1" w:styleId="Nomdelexpditeur">
@@ -6954,9 +7173,9 @@
       <w:lang w:bidi="fr-FR"/>
     </w:rPr>
   </w:style>
-  <w:style w:type="character" w:styleId="Hyperlink">
+  <w:style w:type="character" w:styleId="Lienhypertexte">
     <w:name w:val="Hyperlink"/>
-    <w:basedOn w:val="DefaultParagraphFont"/>
+    <w:basedOn w:val="Policepardfaut"/>
     <w:uiPriority w:val="99"/>
     <w:rsid w:val="0019354D"/>
     <w:rPr>
@@ -6990,9 +7209,9 @@
       <w:lang w:bidi="fr-FR"/>
     </w:rPr>
   </w:style>
-  <w:style w:type="table" w:styleId="TableGrid">
+  <w:style w:type="table" w:styleId="Grilledutableau">
     <w:name w:val="Table Grid"/>
-    <w:basedOn w:val="TableNormal"/>
+    <w:basedOn w:val="TableauNormal"/>
     <w:rsid w:val="00D40239"/>
     <w:tblPr>
       <w:tblBorders>
@@ -7005,10 +7224,10 @@
       </w:tblBorders>
     </w:tblPr>
   </w:style>
-  <w:style w:type="paragraph" w:styleId="BalloonText">
+  <w:style w:type="paragraph" w:styleId="Textedebulles">
     <w:name w:val="Balloon Text"/>
     <w:basedOn w:val="Normal"/>
-    <w:link w:val="BalloonTextChar"/>
+    <w:link w:val="TextedebullesCar"/>
     <w:rsid w:val="009C4C48"/>
     <w:rPr>
       <w:rFonts w:ascii="Tahoma" w:hAnsi="Tahoma" w:cs="Tahoma"/>
@@ -7016,10 +7235,10 @@
       <w:szCs w:val="16"/>
     </w:rPr>
   </w:style>
-  <w:style w:type="character" w:customStyle="1" w:styleId="BalloonTextChar">
-    <w:name w:val="Balloon Text Char"/>
-    <w:basedOn w:val="DefaultParagraphFont"/>
-    <w:link w:val="BalloonText"/>
+  <w:style w:type="character" w:customStyle="1" w:styleId="TextedebullesCar">
+    <w:name w:val="Texte de bulles Car"/>
+    <w:basedOn w:val="Policepardfaut"/>
+    <w:link w:val="Textedebulles"/>
     <w:rsid w:val="009C4C48"/>
     <w:rPr>
       <w:rFonts w:ascii="Tahoma" w:hAnsi="Tahoma" w:cs="Tahoma"/>
@@ -7028,9 +7247,9 @@
       <w:lang w:val="fr-FR" w:eastAsia="fr-FR"/>
     </w:rPr>
   </w:style>
-  <w:style w:type="character" w:styleId="Strong">
+  <w:style w:type="character" w:styleId="lev">
     <w:name w:val="Strong"/>
-    <w:basedOn w:val="DefaultParagraphFont"/>
+    <w:basedOn w:val="Policepardfaut"/>
     <w:uiPriority w:val="22"/>
     <w:qFormat/>
     <w:rsid w:val="00CA253B"/>
@@ -7039,7 +7258,7 @@
       <w:bCs/>
     </w:rPr>
   </w:style>
-  <w:style w:type="paragraph" w:styleId="ListParagraph">
+  <w:style w:type="paragraph" w:styleId="Paragraphedeliste">
     <w:name w:val="List Paragraph"/>
     <w:basedOn w:val="Normal"/>
     <w:uiPriority w:val="34"/>
@@ -7050,7 +7269,7 @@
       <w:ind w:left="720"/>
     </w:pPr>
   </w:style>
-  <w:style w:type="paragraph" w:styleId="Caption">
+  <w:style w:type="paragraph" w:styleId="Lgende">
     <w:name w:val="caption"/>
     <w:basedOn w:val="Normal"/>
     <w:next w:val="Normal"/>
@@ -7068,10 +7287,10 @@
       <w:szCs w:val="18"/>
     </w:rPr>
   </w:style>
-  <w:style w:type="paragraph" w:styleId="DocumentMap">
+  <w:style w:type="paragraph" w:styleId="Explorateurdedocuments">
     <w:name w:val="Document Map"/>
     <w:basedOn w:val="Normal"/>
-    <w:link w:val="DocumentMapChar"/>
+    <w:link w:val="ExplorateurdedocumentsCar"/>
     <w:rsid w:val="003D7E56"/>
     <w:rPr>
       <w:rFonts w:ascii="Tahoma" w:hAnsi="Tahoma" w:cs="Tahoma"/>
@@ -7079,10 +7298,10 @@
       <w:szCs w:val="16"/>
     </w:rPr>
   </w:style>
-  <w:style w:type="character" w:customStyle="1" w:styleId="DocumentMapChar">
-    <w:name w:val="Document Map Char"/>
-    <w:basedOn w:val="DefaultParagraphFont"/>
-    <w:link w:val="DocumentMap"/>
+  <w:style w:type="character" w:customStyle="1" w:styleId="ExplorateurdedocumentsCar">
+    <w:name w:val="Explorateur de documents Car"/>
+    <w:basedOn w:val="Policepardfaut"/>
+    <w:link w:val="Explorateurdedocuments"/>
     <w:rsid w:val="003D7E56"/>
     <w:rPr>
       <w:rFonts w:ascii="Tahoma" w:hAnsi="Tahoma" w:cs="Tahoma"/>
@@ -7091,33 +7310,33 @@
       <w:lang w:val="fr-FR" w:eastAsia="fr-FR"/>
     </w:rPr>
   </w:style>
-  <w:style w:type="paragraph" w:styleId="FootnoteText">
+  <w:style w:type="paragraph" w:styleId="Notedebasdepage">
     <w:name w:val="footnote text"/>
     <w:basedOn w:val="Normal"/>
-    <w:link w:val="FootnoteTextChar"/>
+    <w:link w:val="NotedebasdepageCar"/>
     <w:rsid w:val="00FE178B"/>
   </w:style>
-  <w:style w:type="character" w:customStyle="1" w:styleId="FootnoteTextChar">
-    <w:name w:val="Footnote Text Char"/>
-    <w:basedOn w:val="DefaultParagraphFont"/>
-    <w:link w:val="FootnoteText"/>
+  <w:style w:type="character" w:customStyle="1" w:styleId="NotedebasdepageCar">
+    <w:name w:val="Note de bas de page Car"/>
+    <w:basedOn w:val="Policepardfaut"/>
+    <w:link w:val="Notedebasdepage"/>
     <w:rsid w:val="00FE178B"/>
     <w:rPr>
       <w:rFonts w:ascii="Century Gothic" w:hAnsi="Century Gothic" w:cs="Arial"/>
       <w:lang w:val="fr-FR" w:eastAsia="fr-FR"/>
     </w:rPr>
   </w:style>
-  <w:style w:type="character" w:styleId="FootnoteReference">
+  <w:style w:type="character" w:styleId="Appelnotedebasdep">
     <w:name w:val="footnote reference"/>
-    <w:basedOn w:val="DefaultParagraphFont"/>
+    <w:basedOn w:val="Policepardfaut"/>
     <w:rsid w:val="00FE178B"/>
     <w:rPr>
       <w:vertAlign w:val="superscript"/>
     </w:rPr>
   </w:style>
-  <w:style w:type="paragraph" w:styleId="TOCHeading">
+  <w:style w:type="paragraph" w:styleId="En-ttedetabledesmatires">
     <w:name w:val="TOC Heading"/>
-    <w:basedOn w:val="Heading1"/>
+    <w:basedOn w:val="Titre1"/>
     <w:next w:val="Normal"/>
     <w:uiPriority w:val="39"/>
     <w:semiHidden/>
@@ -7138,7 +7357,7 @@
       <w:lang w:val="en-US" w:eastAsia="en-US"/>
     </w:rPr>
   </w:style>
-  <w:style w:type="paragraph" w:styleId="TOC1">
+  <w:style w:type="paragraph" w:styleId="TM1">
     <w:name w:val="toc 1"/>
     <w:basedOn w:val="Normal"/>
     <w:next w:val="Normal"/>
@@ -7149,7 +7368,7 @@
       <w:spacing w:after="100"/>
     </w:pPr>
   </w:style>
-  <w:style w:type="paragraph" w:styleId="TOC2">
+  <w:style w:type="paragraph" w:styleId="TM2">
     <w:name w:val="toc 2"/>
     <w:basedOn w:val="Normal"/>
     <w:next w:val="Normal"/>
@@ -7161,7 +7380,7 @@
       <w:ind w:left="200"/>
     </w:pPr>
   </w:style>
-  <w:style w:type="paragraph" w:styleId="TOC3">
+  <w:style w:type="paragraph" w:styleId="TM3">
     <w:name w:val="toc 3"/>
     <w:basedOn w:val="Normal"/>
     <w:next w:val="Normal"/>
@@ -7185,9 +7404,9 @@
       <w:rFonts w:cs="Times New Roman"/>
     </w:rPr>
   </w:style>
-  <w:style w:type="table" w:styleId="LightShading-Accent6">
+  <w:style w:type="table" w:styleId="Trameclaire-Accent6">
     <w:name w:val="Light Shading Accent 6"/>
-    <w:basedOn w:val="TableNormal"/>
+    <w:basedOn w:val="TableauNormal"/>
     <w:uiPriority w:val="60"/>
     <w:rsid w:val="005666D5"/>
     <w:rPr>
@@ -7278,9 +7497,9 @@
       </w:tcPr>
     </w:tblStylePr>
   </w:style>
-  <w:style w:type="character" w:styleId="Emphasis">
+  <w:style w:type="character" w:styleId="Accentuation">
     <w:name w:val="Emphasis"/>
-    <w:basedOn w:val="DefaultParagraphFont"/>
+    <w:basedOn w:val="Policepardfaut"/>
     <w:qFormat/>
     <w:rsid w:val="002E0BFD"/>
     <w:rPr>
@@ -7288,9 +7507,9 @@
       <w:iCs/>
     </w:rPr>
   </w:style>
-  <w:style w:type="character" w:styleId="BookTitle">
+  <w:style w:type="character" w:styleId="Titredulivre">
     <w:name w:val="Book Title"/>
-    <w:basedOn w:val="DefaultParagraphFont"/>
+    <w:basedOn w:val="Policepardfaut"/>
     <w:uiPriority w:val="33"/>
     <w:qFormat/>
     <w:rsid w:val="002E0BFD"/>
@@ -7331,7 +7550,7 @@
   </w:style>
   <w:style w:type="character" w:customStyle="1" w:styleId="style7">
     <w:name w:val="style7"/>
-    <w:basedOn w:val="DefaultParagraphFont"/>
+    <w:basedOn w:val="Policepardfaut"/>
     <w:rsid w:val="002B65F5"/>
   </w:style>
   <w:style w:type="paragraph" w:customStyle="1" w:styleId="style6">
@@ -7362,9 +7581,9 @@
       <w:lang w:val="fr-CA" w:eastAsia="fr-CA"/>
     </w:rPr>
   </w:style>
-  <w:style w:type="character" w:styleId="FollowedHyperlink">
+  <w:style w:type="character" w:styleId="Lienhypertextesuivivisit">
     <w:name w:val="FollowedHyperlink"/>
-    <w:basedOn w:val="DefaultParagraphFont"/>
+    <w:basedOn w:val="Policepardfaut"/>
     <w:rsid w:val="00F747D5"/>
     <w:rPr>
       <w:color w:val="800080" w:themeColor="followedHyperlink"/>
@@ -7387,10 +7606,10 @@
       <w:lang w:val="fr-CA" w:eastAsia="fr-CA"/>
     </w:rPr>
   </w:style>
-  <w:style w:type="character" w:customStyle="1" w:styleId="Heading1Char">
-    <w:name w:val="Heading 1 Char"/>
-    <w:basedOn w:val="DefaultParagraphFont"/>
-    <w:link w:val="Heading1"/>
+  <w:style w:type="character" w:customStyle="1" w:styleId="Titre1Car">
+    <w:name w:val="Titre 1 Car"/>
+    <w:basedOn w:val="Policepardfaut"/>
+    <w:link w:val="Titre1"/>
     <w:rsid w:val="007768C4"/>
     <w:rPr>
       <w:rFonts w:ascii="Lucida Sans" w:hAnsi="Lucida Sans" w:cs="Arial"/>
@@ -7404,10 +7623,10 @@
       <w:lang w:val="fr-FR" w:eastAsia="fr-FR"/>
     </w:rPr>
   </w:style>
-  <w:style w:type="character" w:customStyle="1" w:styleId="Heading3Char">
-    <w:name w:val="Heading 3 Char"/>
-    <w:basedOn w:val="DefaultParagraphFont"/>
-    <w:link w:val="Heading3"/>
+  <w:style w:type="character" w:customStyle="1" w:styleId="Titre3Car">
+    <w:name w:val="Titre 3 Car"/>
+    <w:basedOn w:val="Policepardfaut"/>
+    <w:link w:val="Titre3"/>
     <w:rsid w:val="00C42653"/>
     <w:rPr>
       <w:rFonts w:ascii="Century Gothic" w:hAnsi="Century Gothic" w:cs="Arial"/>
@@ -7418,9 +7637,9 @@
       <w:lang w:val="fr-FR" w:eastAsia="fr-FR"/>
     </w:rPr>
   </w:style>
-  <w:style w:type="table" w:styleId="ListTable4-Accent1">
+  <w:style w:type="table" w:styleId="TableauListe4-Accentuation1">
     <w:name w:val="List Table 4 Accent 1"/>
-    <w:basedOn w:val="TableNormal"/>
+    <w:basedOn w:val="TableauNormal"/>
     <w:uiPriority w:val="49"/>
     <w:rsid w:val="000C0BDE"/>
     <w:tblPr>

</xml_diff>